<commit_message>
Realizado parte de la subtarea 2
</commit_message>
<xml_diff>
--- a/SUBTAREA 11.docx
+++ b/SUBTAREA 11.docx
@@ -17,7 +17,7 @@
       </w:pPr>
       <w:r>
         <w:drawing>
-          <wp:inline wp14:editId="4658F9C9" wp14:anchorId="7BAC5669">
+          <wp:inline wp14:editId="749D5307" wp14:anchorId="7BAC5669">
             <wp:extent cx="14600348" cy="8123684"/>
             <wp:effectExtent l="0" t="0" r="0" b="0"/>
             <wp:docPr id="1167989126" name="" title=""/>
@@ -32,7 +32,7 @@
                     <pic:cNvPicPr/>
                   </pic:nvPicPr>
                   <pic:blipFill>
-                    <a:blip r:embed="R2af997e9b6dc4ca7">
+                    <a:blip r:embed="R091755815a89464d">
                       <a:extLst>
                         <a:ext xmlns:a="http://schemas.openxmlformats.org/drawingml/2006/main" uri="{28A0092B-C50C-407E-A947-70E740481C1C}">
                           <a14:useLocalDpi val="0"/>
@@ -77,16 +77,238 @@
       <w:pPr>
         <w:pStyle w:val="Normal"/>
       </w:pPr>
+      <w:r>
+        <w:rPr/>
+        <w:t xml:space="preserve">Compararé </w:t>
+      </w:r>
+      <w:r>
+        <w:rPr/>
+        <w:t>NetBeans</w:t>
+      </w:r>
+      <w:r>
+        <w:rPr/>
+        <w:t xml:space="preserve"> y Eclipse.</w:t>
+      </w:r>
     </w:p>
     <w:p>
       <w:pPr>
         <w:pStyle w:val="Normal"/>
       </w:pPr>
+      <w:r>
+        <w:rPr/>
+        <w:t>NetBeans soporta</w:t>
+      </w:r>
+      <w:r>
+        <w:rPr/>
+        <w:t xml:space="preserve"> múltiples lenguajes como Java, PHP, CSS, JavaScript y HTML5</w:t>
+      </w:r>
+      <w:r>
+        <w:rPr/>
+        <w:t>. En este sentido, Eclipse es parecido, ya que también es una plataforma que soporta varios lenguajes</w:t>
+      </w:r>
+      <w:r>
+        <w:rPr/>
+        <w:t xml:space="preserve"> como Java, Ruby, PHP, Eiffel y C.</w:t>
+      </w:r>
     </w:p>
     <w:p>
       <w:pPr>
         <w:pStyle w:val="Normal"/>
-      </w:pPr>
+        <w:rPr>
+          <w:rFonts w:ascii="Calibri" w:hAnsi="Calibri" w:eastAsia="Calibri" w:cs="Calibri" w:asciiTheme="minorAscii" w:hAnsiTheme="minorAscii" w:eastAsiaTheme="minorAscii" w:cstheme="minorAscii"/>
+          <w:b w:val="0"/>
+          <w:bCs w:val="0"/>
+          <w:i w:val="0"/>
+          <w:iCs w:val="0"/>
+          <w:caps w:val="0"/>
+          <w:smallCaps w:val="0"/>
+          <w:noProof w:val="0"/>
+          <w:color w:val="282829"/>
+          <w:sz w:val="22"/>
+          <w:szCs w:val="22"/>
+          <w:lang w:val="es-ES"/>
+        </w:rPr>
+      </w:pPr>
+      <w:r>
+        <w:rPr>
+          <w:rFonts w:ascii="Calibri" w:hAnsi="Calibri" w:eastAsia="Calibri" w:cs="Calibri" w:asciiTheme="minorAscii" w:hAnsiTheme="minorAscii" w:eastAsiaTheme="minorAscii" w:cstheme="minorAscii"/>
+          <w:b w:val="0"/>
+          <w:bCs w:val="0"/>
+          <w:i w:val="0"/>
+          <w:iCs w:val="0"/>
+          <w:caps w:val="0"/>
+          <w:smallCaps w:val="0"/>
+          <w:noProof w:val="0"/>
+          <w:color w:val="282829"/>
+          <w:sz w:val="22"/>
+          <w:szCs w:val="22"/>
+          <w:lang w:val="es-ES"/>
+        </w:rPr>
+        <w:t xml:space="preserve">NetBeans ofrece una interfaz de usuario intuitiva que facilita </w:t>
+      </w:r>
+      <w:r>
+        <w:rPr>
+          <w:rFonts w:ascii="Calibri" w:hAnsi="Calibri" w:eastAsia="Calibri" w:cs="Calibri" w:asciiTheme="minorAscii" w:hAnsiTheme="minorAscii" w:eastAsiaTheme="minorAscii" w:cstheme="minorAscii"/>
+          <w:b w:val="0"/>
+          <w:bCs w:val="0"/>
+          <w:i w:val="0"/>
+          <w:iCs w:val="0"/>
+          <w:caps w:val="0"/>
+          <w:smallCaps w:val="0"/>
+          <w:noProof w:val="0"/>
+          <w:color w:val="282829"/>
+          <w:sz w:val="22"/>
+          <w:szCs w:val="22"/>
+          <w:lang w:val="es-ES"/>
+        </w:rPr>
+        <w:t xml:space="preserve">las labores de programación al encontrar todas las opciones que te ofrece de manera </w:t>
+      </w:r>
+      <w:r>
+        <w:rPr>
+          <w:rFonts w:ascii="Calibri" w:hAnsi="Calibri" w:eastAsia="Calibri" w:cs="Calibri" w:asciiTheme="minorAscii" w:hAnsiTheme="minorAscii" w:eastAsiaTheme="minorAscii" w:cstheme="minorAscii"/>
+          <w:b w:val="0"/>
+          <w:bCs w:val="0"/>
+          <w:i w:val="0"/>
+          <w:iCs w:val="0"/>
+          <w:caps w:val="0"/>
+          <w:smallCaps w:val="0"/>
+          <w:noProof w:val="0"/>
+          <w:color w:val="282829"/>
+          <w:sz w:val="22"/>
+          <w:szCs w:val="22"/>
+          <w:lang w:val="es-ES"/>
+        </w:rPr>
+        <w:t>fácil.</w:t>
+      </w:r>
+      <w:r>
+        <w:rPr>
+          <w:rFonts w:ascii="Calibri" w:hAnsi="Calibri" w:eastAsia="Calibri" w:cs="Calibri" w:asciiTheme="minorAscii" w:hAnsiTheme="minorAscii" w:eastAsiaTheme="minorAscii" w:cstheme="minorAscii"/>
+          <w:b w:val="0"/>
+          <w:bCs w:val="0"/>
+          <w:i w:val="0"/>
+          <w:iCs w:val="0"/>
+          <w:caps w:val="0"/>
+          <w:smallCaps w:val="0"/>
+          <w:noProof w:val="0"/>
+          <w:color w:val="282829"/>
+          <w:sz w:val="22"/>
+          <w:szCs w:val="22"/>
+          <w:lang w:val="es-ES"/>
+        </w:rPr>
+        <w:t xml:space="preserve"> Eclipse</w:t>
+      </w:r>
+      <w:r>
+        <w:rPr>
+          <w:rFonts w:ascii="Calibri" w:hAnsi="Calibri" w:eastAsia="Calibri" w:cs="Calibri" w:asciiTheme="minorAscii" w:hAnsiTheme="minorAscii" w:eastAsiaTheme="minorAscii" w:cstheme="minorAscii"/>
+          <w:b w:val="0"/>
+          <w:bCs w:val="0"/>
+          <w:i w:val="0"/>
+          <w:iCs w:val="0"/>
+          <w:caps w:val="0"/>
+          <w:smallCaps w:val="0"/>
+          <w:noProof w:val="0"/>
+          <w:color w:val="282829"/>
+          <w:sz w:val="22"/>
+          <w:szCs w:val="22"/>
+          <w:lang w:val="es-ES"/>
+        </w:rPr>
+        <w:t>, por otra parte, tiene una interfaz de usuario menos intuitiva según mi opinión, ya que no me resulta tan fácil encontrar y utilizar las herramientas que ofrece.</w:t>
+      </w:r>
+    </w:p>
+    <w:p>
+      <w:pPr>
+        <w:pStyle w:val="Normal"/>
+      </w:pPr>
+      <w:r>
+        <w:rPr/>
+        <w:t>Ambos entornos de desarrollo cuentan con un depurador que permite encontrar d</w:t>
+      </w:r>
+      <w:r>
+        <w:rPr/>
+        <w:t>ó</w:t>
+      </w:r>
+      <w:r>
+        <w:rPr/>
+        <w:t xml:space="preserve">nde falla </w:t>
+      </w:r>
+      <w:r>
+        <w:rPr/>
+        <w:t>el código</w:t>
+      </w:r>
+      <w:r>
+        <w:rPr/>
+        <w:t xml:space="preserve"> fuente por medio de </w:t>
+      </w:r>
+      <w:r>
+        <w:rPr/>
+        <w:t>breakpoints</w:t>
+      </w:r>
+      <w:r>
+        <w:rPr/>
+        <w:t xml:space="preserve"> y pudiendo controlar el flujo</w:t>
+      </w:r>
+      <w:r>
+        <w:rPr/>
+        <w:t xml:space="preserve"> de trabajo</w:t>
+      </w:r>
+      <w:r>
+        <w:rPr/>
+        <w:t>.</w:t>
+      </w:r>
+    </w:p>
+    <w:p>
+      <w:pPr>
+        <w:pStyle w:val="Normal"/>
+      </w:pPr>
+      <w:r>
+        <w:rPr/>
+        <w:t xml:space="preserve">Asimismo, </w:t>
+      </w:r>
+      <w:r>
+        <w:rPr/>
+        <w:t>tanto Eclipse como NetBeans cuentan con un plugin que permite integrar Git</w:t>
+      </w:r>
+      <w:r>
+        <w:rPr/>
+        <w:t xml:space="preserve"> al programa para facilitar el control de versiones.</w:t>
+      </w:r>
+    </w:p>
+    <w:p>
+      <w:pPr>
+        <w:pStyle w:val="Normal"/>
+      </w:pPr>
+      <w:r>
+        <w:rPr/>
+        <w:t xml:space="preserve">Tanto NetBeans como Eclipse tienen a disposición del usuario multitud de </w:t>
+      </w:r>
+      <w:r>
+        <w:rPr/>
+        <w:t>plugin</w:t>
+      </w:r>
+      <w:r>
+        <w:rPr/>
+        <w:t xml:space="preserve"> </w:t>
+      </w:r>
+      <w:r>
+        <w:rPr/>
+        <w:t xml:space="preserve">(oficiales o desarrollados por terceros) </w:t>
+      </w:r>
+      <w:r>
+        <w:rPr/>
+        <w:t>que permiten un alto grado de personalización</w:t>
+      </w:r>
+      <w:r>
+        <w:rPr/>
+        <w:t xml:space="preserve">. Mientras que NetBeans cuenta con unos 72 </w:t>
+      </w:r>
+      <w:r>
+        <w:rPr/>
+        <w:t>plugin</w:t>
+      </w:r>
+      <w:r>
+        <w:rPr/>
+        <w:t xml:space="preserve"> oficiales</w:t>
+      </w:r>
     </w:p>
     <w:p>
       <w:pPr>
@@ -96,6 +318,11 @@
         <w:rPr/>
         <w:t>SUBTAREA 3</w:t>
       </w:r>
+    </w:p>
+    <w:p>
+      <w:pPr>
+        <w:pStyle w:val="Normal"/>
+      </w:pPr>
     </w:p>
     <w:sectPr>
       <w:pgSz w:w="11906" w:h="16838" w:orient="portrait"/>
@@ -105,6 +332,17 @@
     </w:sectPr>
   </w:body>
 </w:document>
+</file>
+
+<file path=word/intelligence2.xml><?xml version="1.0" encoding="utf-8"?>
+<int2:intelligence xmlns:int2="http://schemas.microsoft.com/office/intelligence/2020/intelligence">
+  <int2:observations>
+    <int2:textHash int2:hashCode="ordNtLpcaHhugn" int2:id="7Gcehe2Y">
+      <int2:state int2:type="AugLoop_Text_Critique" int2:value="Rejected"/>
+    </int2:textHash>
+  </int2:observations>
+  <int2:intelligenceSettings/>
+</int2:intelligence>
 </file>
 
 <file path=word/styles.xml><?xml version="1.0" encoding="utf-8"?>

</xml_diff>